<commit_message>
Tilføjet ekstra post i OC05
</commit_message>
<xml_diff>
--- a/02 Requirements & Analysis/OC05 showWorkoutplan.docx
+++ b/02 Requirements & Analysis/OC05 showWorkoutplan.docx
@@ -143,15 +143,17 @@
       </w:pPr>
       <w:r>
         <w:rPr/>
-        <w:t>Mindst en Workoutplan w</w:t>
-      </w:r>
-      <w:r>
-        <w:rPr/>
-        <w:t>o</w:t>
-      </w:r>
-      <w:r>
-        <w:rPr/>
-        <w:t>p eksisterer.</w:t>
+        <w:t>Mindst en Workoutplan wop eksisterer.</w:t>
+      </w:r>
+    </w:p>
+    <w:p>
+      <w:pPr>
+        <w:pStyle w:val="Normal"/>
+        <w:rPr/>
+      </w:pPr>
+      <w:r>
+        <w:rPr/>
+        <w:t>P har mindst en wop tilknyttet.</w:t>
       </w:r>
     </w:p>
     <w:p>
@@ -186,15 +188,7 @@
       </w:pPr>
       <w:r>
         <w:rPr/>
-        <w:t>En p valgte en w</w:t>
-      </w:r>
-      <w:r>
-        <w:rPr/>
-        <w:t>o</w:t>
-      </w:r>
-      <w:r>
-        <w:rPr/>
-        <w:t>p.</w:t>
+        <w:t>En p valgte en wop.</w:t>
       </w:r>
     </w:p>
     <w:p>
@@ -208,15 +202,7 @@
       </w:pPr>
       <w:r>
         <w:rPr/>
-        <w:t>En w</w:t>
-      </w:r>
-      <w:r>
-        <w:rPr/>
-        <w:t>o</w:t>
-      </w:r>
-      <w:r>
-        <w:rPr/>
-        <w:t>p blev præsenteret for bruger.</w:t>
+        <w:t>En wop blev præsenteret for bruger.</w:t>
       </w:r>
     </w:p>
     <w:sectPr>

</xml_diff>

<commit_message>
Rettelse til OC05, så associeret bliver brugt.
</commit_message>
<xml_diff>
--- a/02 Requirements & Analysis/OC05 showWorkoutplan.docx
+++ b/02 Requirements & Analysis/OC05 showWorkoutplan.docx
@@ -153,7 +153,33 @@
       </w:pPr>
       <w:r>
         <w:rPr/>
-        <w:t>P har mindst en wop tilknyttet.</w:t>
+        <w:t xml:space="preserve">P </w:t>
+      </w:r>
+      <w:r>
+        <w:rPr/>
+        <w:t>e</w:t>
+      </w:r>
+      <w:r>
+        <w:rPr/>
+        <w:t xml:space="preserve">r </w:t>
+      </w:r>
+      <w:r>
+        <w:rPr>
+          <w:rFonts w:cs="Calibri" w:cstheme="minorHAnsi"/>
+        </w:rPr>
+        <w:t>associeret</w:t>
+      </w:r>
+      <w:r>
+        <w:rPr/>
+        <w:t xml:space="preserve"> </w:t>
+      </w:r>
+      <w:r>
+        <w:rPr/>
+        <w:t xml:space="preserve">til </w:t>
+      </w:r>
+      <w:r>
+        <w:rPr/>
+        <w:t>en wop.</w:t>
       </w:r>
     </w:p>
     <w:p>

</xml_diff>

<commit_message>
Rettelse af OC05 i forhold til review
</commit_message>
<xml_diff>
--- a/02 Requirements & Analysis/OC05 showWorkoutplan.docx
+++ b/02 Requirements & Analysis/OC05 showWorkoutplan.docx
@@ -57,7 +57,15 @@
       <w:bookmarkEnd w:id="0"/>
       <w:r>
         <w:rPr/>
-        <w:t>(Workoutplan wp)</w:t>
+        <w:t>(w</w:t>
+      </w:r>
+      <w:r>
+        <w:rPr/>
+        <w:t>o</w:t>
+      </w:r>
+      <w:r>
+        <w:rPr/>
+        <w:t>p : Workoutplan)</w:t>
       </w:r>
     </w:p>
     <w:p>
@@ -143,25 +151,67 @@
       </w:pPr>
       <w:r>
         <w:rPr/>
-        <w:t>Mindst en Workoutplan wop eksisterer.</w:t>
-      </w:r>
-    </w:p>
-    <w:p>
-      <w:pPr>
-        <w:pStyle w:val="Normal"/>
-        <w:rPr/>
-      </w:pPr>
-      <w:r>
-        <w:rPr/>
-        <w:t xml:space="preserve">P </w:t>
-      </w:r>
-      <w:r>
-        <w:rPr/>
-        <w:t>e</w:t>
-      </w:r>
-      <w:r>
-        <w:rPr/>
-        <w:t xml:space="preserve">r </w:t>
+        <w:t>E</w:t>
+      </w:r>
+      <w:r>
+        <w:rPr/>
+        <w:t>n Workoutplan wop eksisterer.</w:t>
+      </w:r>
+    </w:p>
+    <w:p>
+      <w:pPr>
+        <w:pStyle w:val="Normal"/>
+        <w:rPr/>
+      </w:pPr>
+      <w:r>
+        <w:rPr/>
+        <w:t xml:space="preserve">En </w:t>
+      </w:r>
+      <w:r>
+        <w:rPr/>
+        <w:t xml:space="preserve">list af </w:t>
+      </w:r>
+      <w:r>
+        <w:rPr/>
+        <w:t xml:space="preserve">Workoutplan wopL </w:t>
+      </w:r>
+      <w:r>
+        <w:rPr/>
+        <w:t>eksisterer</w:t>
+      </w:r>
+    </w:p>
+    <w:p>
+      <w:pPr>
+        <w:pStyle w:val="Normal"/>
+        <w:rPr/>
+      </w:pPr>
+      <w:r>
+        <w:rPr/>
+        <w:t xml:space="preserve">wop blev tilføjet til </w:t>
+      </w:r>
+      <w:bookmarkStart w:id="1" w:name="__DdeLink__67_2403546479"/>
+      <w:r>
+        <w:rPr/>
+        <w:t>wopL</w:t>
+      </w:r>
+      <w:bookmarkEnd w:id="1"/>
+      <w:r>
+        <w:rPr/>
+        <w:t>.</w:t>
+      </w:r>
+    </w:p>
+    <w:p>
+      <w:pPr>
+        <w:pStyle w:val="Normal"/>
+        <w:rPr/>
+      </w:pPr>
+      <w:r>
+        <w:rPr/>
+        <w:t>p</w:t>
+      </w:r>
+      <w:r>
+        <w:rPr/>
+        <w:t xml:space="preserve"> er </w:t>
       </w:r>
       <w:r>
         <w:rPr>
@@ -171,15 +221,15 @@
       </w:r>
       <w:r>
         <w:rPr/>
-        <w:t xml:space="preserve"> </w:t>
-      </w:r>
-      <w:r>
-        <w:rPr/>
-        <w:t xml:space="preserve">til </w:t>
-      </w:r>
-      <w:r>
-        <w:rPr/>
-        <w:t>en wop.</w:t>
+        <w:t xml:space="preserve"> til en </w:t>
+      </w:r>
+      <w:r>
+        <w:rPr/>
+        <w:t>wopL</w:t>
+      </w:r>
+      <w:r>
+        <w:rPr/>
+        <w:t>.</w:t>
       </w:r>
     </w:p>
     <w:p>
@@ -205,16 +255,6 @@
           <w:szCs w:val="32"/>
         </w:rPr>
         <w:t>Postconditions:</w:t>
-      </w:r>
-    </w:p>
-    <w:p>
-      <w:pPr>
-        <w:pStyle w:val="Normal"/>
-        <w:rPr/>
-      </w:pPr>
-      <w:r>
-        <w:rPr/>
-        <w:t>En p valgte en wop.</w:t>
       </w:r>
     </w:p>
     <w:p>
@@ -228,7 +268,15 @@
       </w:pPr>
       <w:r>
         <w:rPr/>
-        <w:t>En wop blev præsenteret for bruger.</w:t>
+        <w:t xml:space="preserve">wopL.wop blev præsenteret for </w:t>
+      </w:r>
+      <w:r>
+        <w:rPr/>
+        <w:t>p</w:t>
+      </w:r>
+      <w:r>
+        <w:rPr/>
+        <w:t>.</w:t>
       </w:r>
     </w:p>
     <w:sectPr>

</xml_diff>

<commit_message>
Rettelse til OC05 i forhold til review
</commit_message>
<xml_diff>
--- a/02 Requirements & Analysis/OC05 showWorkoutplan.docx
+++ b/02 Requirements & Analysis/OC05 showWorkoutplan.docx
@@ -57,15 +57,7 @@
       <w:bookmarkEnd w:id="0"/>
       <w:r>
         <w:rPr/>
-        <w:t>(w</w:t>
-      </w:r>
-      <w:r>
-        <w:rPr/>
-        <w:t>o</w:t>
-      </w:r>
-      <w:r>
-        <w:rPr/>
-        <w:t>p : Workoutplan)</w:t>
+        <w:t>(wop : Workoutplan)</w:t>
       </w:r>
     </w:p>
     <w:p>
@@ -151,33 +143,17 @@
       </w:pPr>
       <w:r>
         <w:rPr/>
-        <w:t>E</w:t>
-      </w:r>
-      <w:r>
-        <w:rPr/>
-        <w:t>n Workoutplan wop eksisterer.</w:t>
-      </w:r>
-    </w:p>
-    <w:p>
-      <w:pPr>
-        <w:pStyle w:val="Normal"/>
-        <w:rPr/>
-      </w:pPr>
-      <w:r>
-        <w:rPr/>
-        <w:t xml:space="preserve">En </w:t>
-      </w:r>
-      <w:r>
-        <w:rPr/>
-        <w:t xml:space="preserve">list af </w:t>
-      </w:r>
-      <w:r>
-        <w:rPr/>
-        <w:t xml:space="preserve">Workoutplan wopL </w:t>
-      </w:r>
-      <w:r>
-        <w:rPr/>
-        <w:t>eksisterer</w:t>
+        <w:t>En list af Workoutplan wopL eksisterer.</w:t>
+      </w:r>
+    </w:p>
+    <w:p>
+      <w:pPr>
+        <w:pStyle w:val="Normal"/>
+        <w:rPr/>
+      </w:pPr>
+      <w:r>
+        <w:rPr/>
+        <w:t>En Workoutplan wop eksisterer.</w:t>
       </w:r>
     </w:p>
     <w:p>
@@ -207,11 +183,7 @@
       </w:pPr>
       <w:r>
         <w:rPr/>
-        <w:t>p</w:t>
-      </w:r>
-      <w:r>
-        <w:rPr/>
-        <w:t xml:space="preserve"> er </w:t>
+        <w:t xml:space="preserve">p er </w:t>
       </w:r>
       <w:r>
         <w:rPr>
@@ -221,15 +193,7 @@
       </w:r>
       <w:r>
         <w:rPr/>
-        <w:t xml:space="preserve"> til en </w:t>
-      </w:r>
-      <w:r>
-        <w:rPr/>
-        <w:t>wopL</w:t>
-      </w:r>
-      <w:r>
-        <w:rPr/>
-        <w:t>.</w:t>
+        <w:t xml:space="preserve"> til en wopL.</w:t>
       </w:r>
     </w:p>
     <w:p>
@@ -268,15 +232,7 @@
       </w:pPr>
       <w:r>
         <w:rPr/>
-        <w:t xml:space="preserve">wopL.wop blev præsenteret for </w:t>
-      </w:r>
-      <w:r>
-        <w:rPr/>
-        <w:t>p</w:t>
-      </w:r>
-      <w:r>
-        <w:rPr/>
-        <w:t>.</w:t>
+        <w:t>wopL.wop blev præsenteret for p.</w:t>
       </w:r>
     </w:p>
     <w:sectPr>

</xml_diff>